<commit_message>
[docs]: Planning & Progress reports updated
</commit_message>
<xml_diff>
--- a/reports/Student #1/D01/D01 - Planning and Progress Report - Student #1.docx
+++ b/reports/Student #1/D01/D01 - Planning and Progress Report - Student #1.docx
@@ -443,36 +443,36 @@
               </wp:anchor>
             </w:drawing>
           </mc:Choice>
-          <mc:Fallback xmlns:a="http://schemas.openxmlformats.org/drawingml/2006/main">
+          <mc:Fallback>
             <w:pict>
-              <v:group id="Group 6403" style="width:1.44pt;height:236.69pt;position:absolute;mso-position-horizontal-relative:text;mso-position-horizontal:absolute;margin-left:38.156pt;mso-position-vertical-relative:text;margin-top:-13.2pt;" coordsize="182,30059">
-                <v:shape id="Shape 8432" style="position:absolute;width:182;height:1371;left:0;top:0;" coordsize="18288,137160" path="m0,0l18288,0l18288,137160l0,137160l0,0">
-                  <v:stroke weight="0pt" endcap="flat" joinstyle="miter" miterlimit="10" on="false" color="#000000" opacity="0"/>
-                  <v:fill on="true" color="#000000"/>
+              <v:group w14:anchorId="5513B0B2" id="Group 6403" o:spid="_x0000_s1026" style="position:absolute;margin-left:38.15pt;margin-top:-13.2pt;width:1.45pt;height:236.7pt;z-index:251658240" coordsize="182,30059" o:gfxdata="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">
+                <v:shape id="Shape 8425" o:spid="_x0000_s1027" style="position:absolute;width:182;height:1371;visibility:visible;mso-wrap-style:square;v-text-anchor:top" coordsize="18288,137160" o:gfxdata="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" path="m,l18288,r,137160l,137160,,e" fillcolor="black" stroked="f" strokeweight="0">
+                  <v:stroke miterlimit="83231f" joinstyle="miter"/>
+                  <v:path arrowok="t" textboxrect="0,0,18288,137160"/>
                 </v:shape>
-                <v:shape id="Shape 8433" style="position:absolute;width:182;height:3230;left:0;top:1371;" coordsize="18288,323088" path="m0,0l18288,0l18288,323088l0,323088l0,0">
-                  <v:stroke weight="0pt" endcap="flat" joinstyle="miter" miterlimit="10" on="false" color="#000000" opacity="0"/>
-                  <v:fill on="true" color="#000000"/>
+                <v:shape id="Shape 8426" o:spid="_x0000_s1028" style="position:absolute;top:1371;width:182;height:3231;visibility:visible;mso-wrap-style:square;v-text-anchor:top" coordsize="18288,323088" o:gfxdata="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" path="m,l18288,r,323088l,323088,,e" fillcolor="black" stroked="f" strokeweight="0">
+                  <v:stroke miterlimit="83231f" joinstyle="miter"/>
+                  <v:path arrowok="t" textboxrect="0,0,18288,323088"/>
                 </v:shape>
-                <v:shape id="Shape 8434" style="position:absolute;width:182;height:1374;left:0;top:4603;" coordsize="18288,137464" path="m0,0l18288,0l18288,137464l0,137464l0,0">
-                  <v:stroke weight="0pt" endcap="flat" joinstyle="miter" miterlimit="10" on="false" color="#000000" opacity="0"/>
-                  <v:fill on="true" color="#000000"/>
+                <v:shape id="Shape 8427" o:spid="_x0000_s1029" style="position:absolute;top:4603;width:182;height:1374;visibility:visible;mso-wrap-style:square;v-text-anchor:top" coordsize="18288,137464" o:gfxdata="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" path="m,l18288,r,137464l,137464,,e" fillcolor="black" stroked="f" strokeweight="0">
+                  <v:stroke miterlimit="83231f" joinstyle="miter"/>
+                  <v:path arrowok="t" textboxrect="0,0,18288,137464"/>
                 </v:shape>
-                <v:shape id="Shape 8435" style="position:absolute;width:182;height:3246;left:0;top:5977;" coordsize="18288,324612" path="m0,0l18288,0l18288,324612l0,324612l0,0">
-                  <v:stroke weight="0pt" endcap="flat" joinstyle="miter" miterlimit="10" on="false" color="#000000" opacity="0"/>
-                  <v:fill on="true" color="#000000"/>
+                <v:shape id="Shape 8428" o:spid="_x0000_s1030" style="position:absolute;top:5977;width:182;height:3247;visibility:visible;mso-wrap-style:square;v-text-anchor:top" coordsize="18288,324612" o:gfxdata="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" path="m,l18288,r,324612l,324612,,e" fillcolor="black" stroked="f" strokeweight="0">
+                  <v:stroke miterlimit="83231f" joinstyle="miter"/>
+                  <v:path arrowok="t" textboxrect="0,0,18288,324612"/>
                 </v:shape>
-                <v:shape id="Shape 8436" style="position:absolute;width:182;height:12268;left:0;top:9224;" coordsize="18288,1226820" path="m0,0l18288,0l18288,1226820l0,1226820l0,0">
-                  <v:stroke weight="0pt" endcap="flat" joinstyle="miter" miterlimit="10" on="false" color="#000000" opacity="0"/>
-                  <v:fill on="true" color="#000000"/>
+                <v:shape id="Shape 8429" o:spid="_x0000_s1031" style="position:absolute;top:9224;width:182;height:12268;visibility:visible;mso-wrap-style:square;v-text-anchor:top" coordsize="18288,1226820" o:gfxdata="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" path="m,l18288,r,1226820l,1226820,,e" fillcolor="black" stroked="f" strokeweight="0">
+                  <v:stroke miterlimit="83231f" joinstyle="miter"/>
+                  <v:path arrowok="t" textboxrect="0,0,18288,1226820"/>
                 </v:shape>
-                <v:shape id="Shape 8437" style="position:absolute;width:182;height:6888;left:0;top:21492;" coordsize="18288,688848" path="m0,0l18288,0l18288,688848l0,688848l0,0">
-                  <v:stroke weight="0pt" endcap="flat" joinstyle="miter" miterlimit="10" on="false" color="#000000" opacity="0"/>
-                  <v:fill on="true" color="#000000"/>
+                <v:shape id="Shape 8430" o:spid="_x0000_s1032" style="position:absolute;top:21492;width:182;height:6888;visibility:visible;mso-wrap-style:square;v-text-anchor:top" coordsize="18288,688848" o:gfxdata="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" path="m,l18288,r,688848l,688848,,e" fillcolor="black" stroked="f" strokeweight="0">
+                  <v:stroke miterlimit="83231f" joinstyle="miter"/>
+                  <v:path arrowok="t" textboxrect="0,0,18288,688848"/>
                 </v:shape>
-                <v:shape id="Shape 8438" style="position:absolute;width:182;height:1679;left:0;top:28380;" coordsize="18288,167945" path="m0,0l18288,0l18288,167945l0,167945l0,0">
-                  <v:stroke weight="0pt" endcap="flat" joinstyle="miter" miterlimit="10" on="false" color="#000000" opacity="0"/>
-                  <v:fill on="true" color="#000000"/>
+                <v:shape id="Shape 8431" o:spid="_x0000_s1033" style="position:absolute;top:28380;width:182;height:1679;visibility:visible;mso-wrap-style:square;v-text-anchor:top" coordsize="18288,167945" o:gfxdata="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" path="m,l18288,r,167945l,167945,,e" fillcolor="black" stroked="f" strokeweight="0">
+                  <v:stroke miterlimit="83231f" joinstyle="miter"/>
+                  <v:path arrowok="t" textboxrect="0,0,18288,167945"/>
                 </v:shape>
                 <w10:wrap type="square"/>
               </v:group>
@@ -701,7 +701,6 @@
           <w:color w:val="4472C4"/>
           <w:sz w:val="28"/>
         </w:rPr>
-        <w:lastRenderedPageBreak/>
         <w:t xml:space="preserve"> </w:t>
       </w:r>
     </w:p>
@@ -735,6 +734,7 @@
           <w:docPartGallery w:val="Table of Contents"/>
         </w:docPartObj>
       </w:sdtPr>
+      <w:sdtEndPr/>
       <w:sdtContent>
         <w:p>
           <w:pPr>
@@ -2015,7 +2015,6 @@
       </w:pPr>
       <w:bookmarkStart w:id="0" w:name="_Toc170129174"/>
       <w:r>
-        <w:lastRenderedPageBreak/>
         <w:t>Resumen ejecutivo</w:t>
       </w:r>
       <w:bookmarkEnd w:id="0"/>
@@ -2057,7 +2056,6 @@
       </w:pPr>
       <w:bookmarkStart w:id="1" w:name="_Toc170129175"/>
       <w:r>
-        <w:lastRenderedPageBreak/>
         <w:t>Tabla de revisión</w:t>
       </w:r>
       <w:bookmarkEnd w:id="1"/>
@@ -2073,7 +2071,6 @@
         <w:tblCellMar>
           <w:top w:w="48" w:type="dxa"/>
           <w:left w:w="175" w:type="dxa"/>
-          <w:bottom w:w="0" w:type="dxa"/>
           <w:right w:w="115" w:type="dxa"/>
         </w:tblCellMar>
         <w:tblLook w:val="04A0" w:firstRow="1" w:lastRow="0" w:firstColumn="1" w:lastColumn="0" w:noHBand="0" w:noVBand="1"/>
@@ -2099,7 +2096,6 @@
           </w:tcPr>
           <w:p>
             <w:pPr>
-              <w:spacing w:after="0"/>
               <w:ind w:left="2"/>
             </w:pPr>
             <w:r>
@@ -2122,7 +2118,6 @@
           </w:tcPr>
           <w:p>
             <w:pPr>
-              <w:spacing w:after="0"/>
               <w:ind w:right="62"/>
               <w:jc w:val="center"/>
             </w:pPr>
@@ -2146,7 +2141,6 @@
           </w:tcPr>
           <w:p>
             <w:pPr>
-              <w:spacing w:after="0"/>
               <w:ind w:right="62"/>
               <w:jc w:val="center"/>
             </w:pPr>
@@ -2175,7 +2169,6 @@
           </w:tcPr>
           <w:p>
             <w:pPr>
-              <w:spacing w:after="0"/>
               <w:ind w:right="61"/>
               <w:jc w:val="center"/>
             </w:pPr>
@@ -2195,9 +2188,6 @@
             </w:tcBorders>
           </w:tcPr>
           <w:p>
-            <w:pPr>
-              <w:spacing w:after="0"/>
-            </w:pPr>
             <w:r>
               <w:t xml:space="preserve">14/02/2024 </w:t>
             </w:r>
@@ -2215,7 +2205,6 @@
           </w:tcPr>
           <w:p>
             <w:pPr>
-              <w:spacing w:after="0"/>
               <w:ind w:right="57"/>
               <w:jc w:val="center"/>
             </w:pPr>
@@ -2241,7 +2230,6 @@
           </w:tcPr>
           <w:p>
             <w:pPr>
-              <w:spacing w:after="0"/>
               <w:ind w:right="13"/>
               <w:jc w:val="center"/>
             </w:pPr>
@@ -2262,7 +2250,6 @@
           </w:tcPr>
           <w:p>
             <w:pPr>
-              <w:spacing w:after="0"/>
               <w:ind w:right="9"/>
               <w:jc w:val="center"/>
             </w:pPr>
@@ -2283,7 +2270,6 @@
           </w:tcPr>
           <w:p>
             <w:pPr>
-              <w:spacing w:after="0"/>
               <w:ind w:right="10"/>
               <w:jc w:val="center"/>
             </w:pPr>
@@ -2309,7 +2295,6 @@
           </w:tcPr>
           <w:p>
             <w:pPr>
-              <w:spacing w:after="0"/>
               <w:ind w:right="13"/>
               <w:jc w:val="center"/>
             </w:pPr>
@@ -2330,7 +2315,6 @@
           </w:tcPr>
           <w:p>
             <w:pPr>
-              <w:spacing w:after="0"/>
               <w:ind w:right="9"/>
               <w:jc w:val="center"/>
             </w:pPr>
@@ -2351,7 +2335,6 @@
           </w:tcPr>
           <w:p>
             <w:pPr>
-              <w:spacing w:after="0"/>
               <w:ind w:right="10"/>
               <w:jc w:val="center"/>
             </w:pPr>
@@ -2377,7 +2360,6 @@
           </w:tcPr>
           <w:p>
             <w:pPr>
-              <w:spacing w:after="0"/>
               <w:ind w:right="13"/>
               <w:jc w:val="center"/>
             </w:pPr>
@@ -2398,7 +2380,6 @@
           </w:tcPr>
           <w:p>
             <w:pPr>
-              <w:spacing w:after="0"/>
               <w:ind w:right="9"/>
               <w:jc w:val="center"/>
             </w:pPr>
@@ -2419,7 +2400,6 @@
           </w:tcPr>
           <w:p>
             <w:pPr>
-              <w:spacing w:after="0"/>
               <w:ind w:right="10"/>
               <w:jc w:val="center"/>
             </w:pPr>
@@ -2461,7 +2441,6 @@
       </w:pPr>
       <w:bookmarkStart w:id="2" w:name="_Toc170129176"/>
       <w:r>
-        <w:lastRenderedPageBreak/>
         <w:t>Introducción</w:t>
       </w:r>
       <w:bookmarkEnd w:id="2"/>
@@ -2489,7 +2468,6 @@
       </w:pPr>
       <w:bookmarkStart w:id="3" w:name="_Toc170129177"/>
       <w:r>
-        <w:lastRenderedPageBreak/>
         <w:t>Contenidos</w:t>
       </w:r>
       <w:bookmarkEnd w:id="3"/>
@@ -2544,7 +2522,6 @@
         <w:tblCellMar>
           <w:top w:w="48" w:type="dxa"/>
           <w:left w:w="106" w:type="dxa"/>
-          <w:bottom w:w="0" w:type="dxa"/>
           <w:right w:w="58" w:type="dxa"/>
         </w:tblCellMar>
         <w:tblLook w:val="04A0" w:firstRow="1" w:lastRow="0" w:firstColumn="1" w:lastColumn="0" w:noHBand="0" w:noVBand="1"/>
@@ -2574,7 +2551,6 @@
           </w:tcPr>
           <w:p>
             <w:pPr>
-              <w:spacing w:after="0"/>
               <w:ind w:right="49"/>
               <w:jc w:val="center"/>
             </w:pPr>
@@ -2599,7 +2575,6 @@
           </w:tcPr>
           <w:p>
             <w:pPr>
-              <w:spacing w:after="0"/>
               <w:ind w:right="49"/>
               <w:jc w:val="center"/>
             </w:pPr>
@@ -2624,7 +2599,6 @@
           </w:tcPr>
           <w:p>
             <w:pPr>
-              <w:spacing w:after="0"/>
               <w:ind w:left="70"/>
             </w:pPr>
             <w:r>
@@ -2648,7 +2622,6 @@
           </w:tcPr>
           <w:p>
             <w:pPr>
-              <w:spacing w:after="0"/>
               <w:ind w:right="56"/>
               <w:jc w:val="center"/>
             </w:pPr>
@@ -2672,7 +2645,6 @@
           </w:tcPr>
           <w:p>
             <w:pPr>
-              <w:spacing w:after="0"/>
               <w:jc w:val="center"/>
             </w:pPr>
             <w:r>
@@ -2695,7 +2667,6 @@
           </w:tcPr>
           <w:p>
             <w:pPr>
-              <w:spacing w:after="0"/>
               <w:jc w:val="center"/>
             </w:pPr>
             <w:r>
@@ -2724,7 +2695,6 @@
           </w:tcPr>
           <w:p>
             <w:pPr>
-              <w:spacing w:after="0"/>
               <w:jc w:val="center"/>
             </w:pPr>
             <w:proofErr w:type="spellStart"/>
@@ -2757,7 +2727,6 @@
           </w:tcPr>
           <w:p>
             <w:pPr>
-              <w:spacing w:after="0"/>
               <w:ind w:firstLine="19"/>
               <w:jc w:val="center"/>
             </w:pPr>
@@ -2779,7 +2748,6 @@
           </w:tcPr>
           <w:p>
             <w:pPr>
-              <w:spacing w:after="0"/>
               <w:jc w:val="center"/>
             </w:pPr>
             <w:r>
@@ -2799,9 +2767,6 @@
             <w:vAlign w:val="center"/>
           </w:tcPr>
           <w:p>
-            <w:pPr>
-              <w:spacing w:after="0"/>
-            </w:pPr>
             <w:r>
               <w:t xml:space="preserve">Desarrollador </w:t>
             </w:r>
@@ -2820,7 +2785,6 @@
           </w:tcPr>
           <w:p>
             <w:pPr>
-              <w:spacing w:after="0"/>
               <w:ind w:right="49"/>
               <w:jc w:val="center"/>
             </w:pPr>
@@ -2842,7 +2806,6 @@
           </w:tcPr>
           <w:p>
             <w:pPr>
-              <w:spacing w:after="0"/>
               <w:ind w:right="49"/>
               <w:jc w:val="center"/>
             </w:pPr>
@@ -2868,7 +2831,6 @@
           </w:tcPr>
           <w:p>
             <w:pPr>
-              <w:spacing w:after="0"/>
               <w:jc w:val="center"/>
             </w:pPr>
             <w:proofErr w:type="spellStart"/>
@@ -2894,7 +2856,6 @@
           </w:tcPr>
           <w:p>
             <w:pPr>
-              <w:spacing w:after="0"/>
               <w:ind w:right="46"/>
               <w:jc w:val="center"/>
             </w:pPr>
@@ -2915,7 +2876,6 @@
           </w:tcPr>
           <w:p>
             <w:pPr>
-              <w:spacing w:after="0"/>
               <w:jc w:val="center"/>
             </w:pPr>
             <w:r>
@@ -2935,9 +2895,6 @@
             <w:vAlign w:val="center"/>
           </w:tcPr>
           <w:p>
-            <w:pPr>
-              <w:spacing w:after="0"/>
-            </w:pPr>
             <w:r>
               <w:t xml:space="preserve">Desarrollador </w:t>
             </w:r>
@@ -2956,7 +2913,6 @@
           </w:tcPr>
           <w:p>
             <w:pPr>
-              <w:spacing w:after="0"/>
               <w:ind w:right="49"/>
               <w:jc w:val="center"/>
             </w:pPr>
@@ -2978,7 +2934,6 @@
           </w:tcPr>
           <w:p>
             <w:pPr>
-              <w:spacing w:after="0"/>
               <w:ind w:right="48"/>
               <w:jc w:val="center"/>
             </w:pPr>
@@ -3004,7 +2959,6 @@
           </w:tcPr>
           <w:p>
             <w:pPr>
-              <w:spacing w:after="0"/>
               <w:jc w:val="center"/>
             </w:pPr>
             <w:proofErr w:type="spellStart"/>
@@ -3037,7 +2991,6 @@
           </w:tcPr>
           <w:p>
             <w:pPr>
-              <w:spacing w:after="0"/>
               <w:jc w:val="center"/>
             </w:pPr>
             <w:r>
@@ -3057,7 +3010,6 @@
           </w:tcPr>
           <w:p>
             <w:pPr>
-              <w:spacing w:after="0"/>
               <w:jc w:val="center"/>
             </w:pPr>
             <w:r>
@@ -3077,9 +3029,6 @@
             <w:vAlign w:val="center"/>
           </w:tcPr>
           <w:p>
-            <w:pPr>
-              <w:spacing w:after="0"/>
-            </w:pPr>
             <w:r>
               <w:t xml:space="preserve">Desarrollador </w:t>
             </w:r>
@@ -3098,7 +3047,6 @@
           </w:tcPr>
           <w:p>
             <w:pPr>
-              <w:spacing w:after="0"/>
               <w:ind w:right="49"/>
               <w:jc w:val="center"/>
             </w:pPr>
@@ -3120,7 +3068,6 @@
           </w:tcPr>
           <w:p>
             <w:pPr>
-              <w:spacing w:after="0"/>
               <w:ind w:right="48"/>
               <w:jc w:val="center"/>
             </w:pPr>
@@ -3146,7 +3093,6 @@
           </w:tcPr>
           <w:p>
             <w:pPr>
-              <w:spacing w:after="0"/>
               <w:jc w:val="center"/>
             </w:pPr>
             <w:r>
@@ -3166,7 +3112,6 @@
           </w:tcPr>
           <w:p>
             <w:pPr>
-              <w:spacing w:after="0"/>
               <w:jc w:val="center"/>
             </w:pPr>
             <w:r>
@@ -3186,7 +3131,6 @@
           </w:tcPr>
           <w:p>
             <w:pPr>
-              <w:spacing w:after="0"/>
               <w:jc w:val="center"/>
             </w:pPr>
             <w:r>
@@ -3206,9 +3150,6 @@
             <w:vAlign w:val="center"/>
           </w:tcPr>
           <w:p>
-            <w:pPr>
-              <w:spacing w:after="0"/>
-            </w:pPr>
             <w:r>
               <w:t xml:space="preserve">Desarrollador </w:t>
             </w:r>
@@ -3227,7 +3168,6 @@
           </w:tcPr>
           <w:p>
             <w:pPr>
-              <w:spacing w:after="0"/>
               <w:ind w:right="49"/>
               <w:jc w:val="center"/>
             </w:pPr>
@@ -3249,7 +3189,6 @@
           </w:tcPr>
           <w:p>
             <w:pPr>
-              <w:spacing w:after="0"/>
               <w:ind w:right="48"/>
               <w:jc w:val="center"/>
             </w:pPr>
@@ -3276,7 +3215,6 @@
           </w:tcPr>
           <w:p>
             <w:pPr>
-              <w:spacing w:after="0"/>
               <w:ind w:left="13" w:hanging="13"/>
               <w:jc w:val="center"/>
             </w:pPr>
@@ -3297,7 +3235,6 @@
           </w:tcPr>
           <w:p>
             <w:pPr>
-              <w:spacing w:after="0"/>
               <w:jc w:val="center"/>
             </w:pPr>
             <w:r>
@@ -3318,7 +3255,6 @@
           </w:tcPr>
           <w:p>
             <w:pPr>
-              <w:spacing w:after="0"/>
               <w:jc w:val="center"/>
             </w:pPr>
             <w:r>
@@ -3338,9 +3274,6 @@
             <w:vAlign w:val="center"/>
           </w:tcPr>
           <w:p>
-            <w:pPr>
-              <w:spacing w:after="0"/>
-            </w:pPr>
             <w:r>
               <w:t xml:space="preserve">Desarrollador </w:t>
             </w:r>
@@ -3359,7 +3292,6 @@
           </w:tcPr>
           <w:p>
             <w:pPr>
-              <w:spacing w:after="0"/>
               <w:ind w:right="49"/>
               <w:jc w:val="center"/>
             </w:pPr>
@@ -3381,7 +3313,6 @@
           </w:tcPr>
           <w:p>
             <w:pPr>
-              <w:spacing w:after="0"/>
               <w:ind w:right="48"/>
               <w:jc w:val="center"/>
             </w:pPr>
@@ -3407,7 +3338,6 @@
           </w:tcPr>
           <w:p>
             <w:pPr>
-              <w:spacing w:after="0"/>
               <w:jc w:val="center"/>
             </w:pPr>
             <w:r>
@@ -3435,7 +3365,6 @@
           </w:tcPr>
           <w:p>
             <w:pPr>
-              <w:spacing w:after="0"/>
               <w:jc w:val="center"/>
             </w:pPr>
             <w:r>
@@ -3455,7 +3384,6 @@
           </w:tcPr>
           <w:p>
             <w:pPr>
-              <w:spacing w:after="0"/>
               <w:jc w:val="center"/>
             </w:pPr>
             <w:r>
@@ -3475,9 +3403,6 @@
             <w:vAlign w:val="center"/>
           </w:tcPr>
           <w:p>
-            <w:pPr>
-              <w:spacing w:after="0"/>
-            </w:pPr>
             <w:r>
               <w:t xml:space="preserve">Desarrollador </w:t>
             </w:r>
@@ -3496,7 +3421,6 @@
           </w:tcPr>
           <w:p>
             <w:pPr>
-              <w:spacing w:after="0"/>
               <w:ind w:right="49"/>
               <w:jc w:val="center"/>
             </w:pPr>
@@ -3518,7 +3442,6 @@
           </w:tcPr>
           <w:p>
             <w:pPr>
-              <w:spacing w:after="0"/>
               <w:ind w:right="48"/>
               <w:jc w:val="center"/>
             </w:pPr>
@@ -3547,7 +3470,6 @@
       </w:pPr>
       <w:bookmarkStart w:id="6" w:name="_Toc170129180"/>
       <w:r>
-        <w:lastRenderedPageBreak/>
         <w:t>Capturas de pantalla</w:t>
       </w:r>
       <w:bookmarkEnd w:id="6"/>
@@ -3632,15 +3554,35 @@
               </wp:inline>
             </w:drawing>
           </mc:Choice>
-          <mc:Fallback xmlns:a="http://schemas.openxmlformats.org/drawingml/2006/main">
+          <mc:Fallback>
             <w:pict>
-              <v:group id="Group 6597" style="width:425.2pt;height:518.35pt;mso-position-horizontal-relative:char;mso-position-vertical-relative:line" coordsize="54000,65830">
-                <v:shape id="Picture 681" style="position:absolute;width:54000;height:32899;left:0;top:0;" filled="f">
-                  <v:imagedata r:id="rId15"/>
+              <v:group w14:anchorId="30AC3203" id="Group 6597" o:spid="_x0000_s1026" style="width:425.2pt;height:518.35pt;mso-position-horizontal-relative:char;mso-position-vertical-relative:line" coordsize="54000,65830" o:gfxdata="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">
+                <v:shapetype id="_x0000_t75" coordsize="21600,21600" o:spt="75" o:preferrelative="t" path="m@4@5l@4@11@9@11@9@5xe" filled="f" stroked="f">
+                  <v:stroke joinstyle="miter"/>
+                  <v:formulas>
+                    <v:f eqn="if lineDrawn pixelLineWidth 0"/>
+                    <v:f eqn="sum @0 1 0"/>
+                    <v:f eqn="sum 0 0 @1"/>
+                    <v:f eqn="prod @2 1 2"/>
+                    <v:f eqn="prod @3 21600 pixelWidth"/>
+                    <v:f eqn="prod @3 21600 pixelHeight"/>
+                    <v:f eqn="sum @0 0 1"/>
+                    <v:f eqn="prod @6 1 2"/>
+                    <v:f eqn="prod @7 21600 pixelWidth"/>
+                    <v:f eqn="sum @8 21600 0"/>
+                    <v:f eqn="prod @7 21600 pixelHeight"/>
+                    <v:f eqn="sum @10 21600 0"/>
+                  </v:formulas>
+                  <v:path o:extrusionok="f" gradientshapeok="t" o:connecttype="rect"/>
+                  <o:lock v:ext="edit" aspectratio="t"/>
+                </v:shapetype>
+                <v:shape id="Picture 681" o:spid="_x0000_s1027" type="#_x0000_t75" style="position:absolute;width:54000;height:32899;visibility:visible;mso-wrap-style:square" o:gfxdata="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">
+                  <v:imagedata r:id="rId15" o:title=""/>
                 </v:shape>
-                <v:shape id="Picture 683" style="position:absolute;width:54000;height:32746;left:0;top:33083;" filled="f">
-                  <v:imagedata r:id="rId16"/>
+                <v:shape id="Picture 683" o:spid="_x0000_s1028" type="#_x0000_t75" style="position:absolute;top:33083;width:54000;height:32747;visibility:visible;mso-wrap-style:square" o:gfxdata="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">
+                  <v:imagedata r:id="rId16" o:title=""/>
                 </v:shape>
+                <w10:anchorlock/>
               </v:group>
             </w:pict>
           </mc:Fallback>
@@ -3657,7 +3599,6 @@
         <w:rPr>
           <w:noProof/>
         </w:rPr>
-        <w:lastRenderedPageBreak/>
         <w:drawing>
           <wp:inline distT="0" distB="0" distL="0" distR="0" wp14:anchorId="24DA3370" wp14:editId="61F415D2">
             <wp:extent cx="5400040" cy="3236595"/>
@@ -3745,7 +3686,17 @@
         <w:jc w:val="both"/>
       </w:pPr>
       <w:r>
-        <w:t xml:space="preserve">Costo total de tareas: 220€ + 11,66€ + 10€ + 10€ + 28,33€ + 23,33€ = 303,33€ </w:t>
+        <w:t xml:space="preserve">Costo total de tareas: 220€ + 11,66€ + 10€ + 10€ + 28,33€ + 23,33€ = </w:t>
+      </w:r>
+      <w:r>
+        <w:rPr>
+          <w:b/>
+          <w:bCs/>
+        </w:rPr>
+        <w:t>303,33€</w:t>
+      </w:r>
+      <w:r>
+        <w:t xml:space="preserve"> </w:t>
       </w:r>
     </w:p>
     <w:p>
@@ -3767,6 +3718,9 @@
       </w:pPr>
       <w:r>
         <w:t xml:space="preserve">Total = </w:t>
+      </w:r>
+      <w:r>
+        <w:t xml:space="preserve">2.050€ (ordenador) + 303,33€ (entrega 1) = </w:t>
       </w:r>
       <w:r>
         <w:rPr>
@@ -3874,7 +3828,6 @@
       </w:pPr>
       <w:bookmarkStart w:id="8" w:name="_Toc170129182"/>
       <w:r>
-        <w:lastRenderedPageBreak/>
         <w:t>Progreso</w:t>
       </w:r>
       <w:bookmarkEnd w:id="8"/>
@@ -3904,7 +3857,6 @@
         <w:tblCellMar>
           <w:top w:w="48" w:type="dxa"/>
           <w:left w:w="115" w:type="dxa"/>
-          <w:bottom w:w="0" w:type="dxa"/>
           <w:right w:w="115" w:type="dxa"/>
         </w:tblCellMar>
         <w:tblLook w:val="04A0" w:firstRow="1" w:lastRow="0" w:firstColumn="1" w:lastColumn="0" w:noHBand="0" w:noVBand="1"/>
@@ -3929,7 +3881,6 @@
           </w:tcPr>
           <w:p>
             <w:pPr>
-              <w:spacing w:after="0"/>
               <w:ind w:right="2"/>
               <w:jc w:val="center"/>
             </w:pPr>
@@ -3953,7 +3904,6 @@
           </w:tcPr>
           <w:p>
             <w:pPr>
-              <w:spacing w:after="0"/>
               <w:ind w:right="4"/>
               <w:jc w:val="center"/>
             </w:pPr>
@@ -3982,7 +3932,6 @@
           </w:tcPr>
           <w:p>
             <w:pPr>
-              <w:spacing w:after="0"/>
               <w:ind w:right="2"/>
               <w:jc w:val="center"/>
             </w:pPr>
@@ -4016,7 +3965,6 @@
           </w:tcPr>
           <w:p>
             <w:pPr>
-              <w:spacing w:after="0"/>
               <w:jc w:val="center"/>
             </w:pPr>
             <w:r>
@@ -4041,7 +3989,6 @@
           </w:tcPr>
           <w:p>
             <w:pPr>
-              <w:spacing w:after="0"/>
               <w:jc w:val="center"/>
             </w:pPr>
             <w:proofErr w:type="spellStart"/>
@@ -4074,7 +4021,6 @@
           </w:tcPr>
           <w:p>
             <w:pPr>
-              <w:spacing w:after="0"/>
               <w:jc w:val="center"/>
             </w:pPr>
             <w:r>
@@ -4099,7 +4045,6 @@
           </w:tcPr>
           <w:p>
             <w:pPr>
-              <w:spacing w:after="0"/>
               <w:ind w:right="1"/>
               <w:jc w:val="center"/>
             </w:pPr>
@@ -4133,7 +4078,6 @@
           </w:tcPr>
           <w:p>
             <w:pPr>
-              <w:spacing w:after="0"/>
               <w:jc w:val="center"/>
             </w:pPr>
             <w:r>
@@ -4158,7 +4102,6 @@
           </w:tcPr>
           <w:p>
             <w:pPr>
-              <w:spacing w:after="0"/>
               <w:ind w:left="1"/>
               <w:jc w:val="center"/>
             </w:pPr>
@@ -4179,7 +4122,6 @@
           </w:tcPr>
           <w:p>
             <w:pPr>
-              <w:spacing w:after="0"/>
               <w:jc w:val="center"/>
             </w:pPr>
             <w:r>
@@ -4204,7 +4146,6 @@
           </w:tcPr>
           <w:p>
             <w:pPr>
-              <w:spacing w:after="0"/>
               <w:ind w:right="3"/>
               <w:jc w:val="center"/>
             </w:pPr>
@@ -4225,7 +4166,6 @@
           </w:tcPr>
           <w:p>
             <w:pPr>
-              <w:spacing w:after="0"/>
               <w:jc w:val="center"/>
             </w:pPr>
             <w:r>
@@ -4301,7 +4241,17 @@
         <w:jc w:val="both"/>
       </w:pPr>
       <w:r>
-        <w:t xml:space="preserve">Costo total de tareas: 220€ + 11,66€ + 5,66€ + 19,66€ + 32,66€ + 20€ = 309,66€ </w:t>
+        <w:t xml:space="preserve">Costo total de tareas: 220€ + 11,66€ + 5,66€ + 19,66€ + 32,66€ + 20€ = </w:t>
+      </w:r>
+      <w:r>
+        <w:rPr>
+          <w:b/>
+          <w:bCs/>
+        </w:rPr>
+        <w:t>309,66€</w:t>
+      </w:r>
+      <w:r>
+        <w:t xml:space="preserve"> </w:t>
       </w:r>
     </w:p>
     <w:p>
@@ -4312,6 +4262,9 @@
       </w:pPr>
       <w:r>
         <w:t xml:space="preserve">Total = </w:t>
+      </w:r>
+      <w:r>
+        <w:t xml:space="preserve">2.050€ (ordenador) + 309,66€ (entrega 1) = </w:t>
       </w:r>
       <w:r>
         <w:rPr>
@@ -4392,7 +4345,6 @@
       </w:pPr>
       <w:bookmarkStart w:id="12" w:name="_Toc170129186"/>
       <w:r>
-        <w:lastRenderedPageBreak/>
         <w:t>Conclusiones</w:t>
       </w:r>
       <w:bookmarkEnd w:id="12"/>
@@ -4430,7 +4382,6 @@
       </w:pPr>
       <w:bookmarkStart w:id="13" w:name="_Toc170129187"/>
       <w:r>
-        <w:lastRenderedPageBreak/>
         <w:t>Bibliografía</w:t>
       </w:r>
       <w:bookmarkEnd w:id="13"/>

</xml_diff>